<commit_message>
finished HW5 writeup. search_and_sort.c is for implementing a threaded sorting. Initial try--just adding all files to a dynamic array.
</commit_message>
<xml_diff>
--- a/Homework5.docx
+++ b/Homework5.docx
@@ -88,8 +88,6 @@
       <w:r>
         <w:br/>
       </w:r>
-      <w:bookmarkStart w:id="0" w:name="_GoBack"/>
-      <w:bookmarkEnd w:id="0"/>
     </w:p>
     <w:p>
       <w:pPr>
@@ -286,6 +284,107 @@
           <w:numId w:val="1"/>
         </w:numPr>
       </w:pPr>
+      <w:r>
+        <w:t xml:space="preserve">I believe one workload that will outperform </w:t>
+      </w:r>
+      <w:r>
+        <w:t xml:space="preserve">the original </w:t>
+      </w:r>
+      <w:r>
+        <w:t>with thr</w:t>
+      </w:r>
+      <w:r>
+        <w:t>eads</w:t>
+      </w:r>
+      <w:r>
+        <w:t xml:space="preserve"> is sorting</w:t>
+      </w:r>
+      <w:r>
+        <w:t xml:space="preserve"> (the full path)</w:t>
+      </w:r>
+      <w:r>
+        <w:t xml:space="preserve">. Thus, if the objective was to recursively discover all files, sort, and print the result, it should be </w:t>
+      </w:r>
+      <w:r>
+        <w:t xml:space="preserve">faster to </w:t>
+      </w:r>
+      <w:r>
+        <w:t>have it be threaded. This is because sorting will be CPU intensive with all the string comparisons that it must do.</w:t>
+      </w:r>
+      <w:r>
+        <w:t xml:space="preserve"> Indeed, string comparisons are a CPU designated task, which means for big enough workloads, the progr</w:t>
+      </w:r>
+      <w:r>
+        <w:t>am will end up being CPU bound.</w:t>
+      </w:r>
+      <w:r>
+        <w:br/>
+      </w:r>
+      <w:r>
+        <w:br/>
+        <w:t>Another workload that will outperform the original with threads</w:t>
+      </w:r>
+      <w:r>
+        <w:t xml:space="preserve"> might be something like finding the shortest path between two files. The program would recursively discover all files from the starting directory and create a graph structure that represents the file structure. Then, it would take two file names and see what the closest path between those two are. This would be CPU intensive because:</w:t>
+      </w:r>
+      <w:r>
+        <w:br/>
+        <w:t>1) The program must create a graph</w:t>
+      </w:r>
+      <w:r>
+        <w:br/>
+        <w:t xml:space="preserve">2) The program would need to find the starting file (starting node)—which </w:t>
+      </w:r>
+      <w:r>
+        <w:rPr>
+          <w:i/>
+        </w:rPr>
+        <w:t>could</w:t>
+      </w:r>
+      <w:r>
+        <w:t xml:space="preserve"> be O(1) with hash-tables, but that would mean more memory used. We can maybe assume it is going to be O(n) for search so that we don’t use extra memory.</w:t>
+      </w:r>
+      <w:r>
+        <w:br/>
+        <w:t>3) It would run Dijkstra’s algorithm for shortest path between two nodes, which is indeed CPU intensive.</w:t>
+      </w:r>
+      <w:r>
+        <w:br/>
+        <w:t xml:space="preserve">Therefore, with a big enough file structure, it </w:t>
+      </w:r>
+      <w:r>
+        <w:t>will be more CPU intensive—in other words, it would be CPU bound.</w:t>
+      </w:r>
+      <w:r>
+        <w:br/>
+      </w:r>
+    </w:p>
+    <w:p>
+      <w:pPr>
+        <w:pStyle w:val="ListParagraph"/>
+        <w:numPr>
+          <w:ilvl w:val="0"/>
+          <w:numId w:val="1"/>
+        </w:numPr>
+      </w:pPr>
+      <w:r>
+        <w:t xml:space="preserve">In section 40.7, it mentions that reading a file is expensive; it states that “with a long file name, the file system would perform hundreds of reads just to open the file.” Therefore, the OS uses caching and DRAM to speed up the task for subsequent reads. </w:t>
+      </w:r>
+      <w:r>
+        <w:t xml:space="preserve">We know from previous readings and general information about caches that it is most definitely faster than reading from disk. Therefore, if the cache is found to have </w:t>
+      </w:r>
+      <w:r>
+        <w:lastRenderedPageBreak/>
+        <w:t xml:space="preserve">information about the file, it is a lot faster. With this in mind, the subsequent reads after the first read are faster because </w:t>
+      </w:r>
+      <w:r>
+        <w:t xml:space="preserve">the information is likely in the DRAM, which </w:t>
+      </w:r>
+      <w:r>
+        <w:t>means there is a high chance of not needing to perform the actual IO operation.</w:t>
+      </w:r>
+      <w:bookmarkStart w:id="0" w:name="_GoBack"/>
+      <w:bookmarkEnd w:id="0"/>
     </w:p>
     <w:sectPr>
       <w:pgSz w:w="12240" w:h="15840"/>

</xml_diff>